<commit_message>
added approach to the data fetching mini-project
</commit_message>
<xml_diff>
--- a/projects/NextJS - Mini Project - Data Fetching.docx
+++ b/projects/NextJS - Mini Project - Data Fetching.docx
@@ -24,7 +24,17 @@
       <w:proofErr w:type="gramEnd"/>
     </w:p>
     <w:p>
-      <w:r>
+      <w:pPr>
+        <w:rPr>
+          <w:b/>
+          <w:bCs/>
+        </w:rPr>
+      </w:pPr>
+      <w:r>
+        <w:rPr>
+          <w:b/>
+          <w:bCs/>
+        </w:rPr>
         <w:t>Title: Advanced User Management Dashboard using Next.js and reqres.in</w:t>
       </w:r>
     </w:p>
@@ -34,7 +44,17 @@
       </w:r>
     </w:p>
     <w:p>
-      <w:r>
+      <w:pPr>
+        <w:rPr>
+          <w:b/>
+          <w:bCs/>
+        </w:rPr>
+      </w:pPr>
+      <w:r>
+        <w:rPr>
+          <w:b/>
+          <w:bCs/>
+        </w:rPr>
         <w:t>Objective: Create a Next.js application that includes the following features:</w:t>
       </w:r>
     </w:p>
@@ -151,7 +171,17 @@
       </w:r>
     </w:p>
     <w:p>
-      <w:r>
+      <w:pPr>
+        <w:rPr>
+          <w:b/>
+          <w:bCs/>
+        </w:rPr>
+      </w:pPr>
+      <w:r>
+        <w:rPr>
+          <w:b/>
+          <w:bCs/>
+        </w:rPr>
         <w:t>Task:</w:t>
       </w:r>
     </w:p>
@@ -308,6 +338,335 @@
         <w:t xml:space="preserve"> that tests your understanding of multiple Next.js concepts, including SSG, SSR, SWR, dynamic routing, authentication, and styling. By completing this task, you'll demonstrate your ability to combine these concepts in real-world app development.</w:t>
       </w:r>
     </w:p>
+    <w:p>
+      <w:pPr>
+        <w:rPr>
+          <w:b/>
+          <w:bCs/>
+        </w:rPr>
+      </w:pPr>
+      <w:r>
+        <w:rPr>
+          <w:b/>
+          <w:bCs/>
+        </w:rPr>
+        <w:t>Approach:</w:t>
+      </w:r>
+    </w:p>
+    <w:p>
+      <w:r>
+        <w:t>a high-level structure of the application and the main components. You can use this as a starting point and then create the necessary components and pages yourself.</w:t>
+      </w:r>
+    </w:p>
+    <w:p>
+      <w:pPr>
+        <w:numPr>
+          <w:ilvl w:val="0"/>
+          <w:numId w:val="3"/>
+        </w:numPr>
+      </w:pPr>
+      <w:r>
+        <w:rPr>
+          <w:b/>
+          <w:bCs/>
+        </w:rPr>
+        <w:t>pages/index.js</w:t>
+      </w:r>
+      <w:r>
+        <w:t xml:space="preserve"> - The homepage with the user list and pagination</w:t>
+      </w:r>
+    </w:p>
+    <w:p>
+      <w:pPr>
+        <w:numPr>
+          <w:ilvl w:val="0"/>
+          <w:numId w:val="3"/>
+        </w:numPr>
+      </w:pPr>
+      <w:r>
+        <w:rPr>
+          <w:b/>
+          <w:bCs/>
+        </w:rPr>
+        <w:t>pages/users/[page].js</w:t>
+      </w:r>
+      <w:r>
+        <w:t xml:space="preserve"> - The dynamic route for handling pagination</w:t>
+      </w:r>
+    </w:p>
+    <w:p>
+      <w:pPr>
+        <w:numPr>
+          <w:ilvl w:val="0"/>
+          <w:numId w:val="3"/>
+        </w:numPr>
+      </w:pPr>
+      <w:r>
+        <w:rPr>
+          <w:b/>
+          <w:bCs/>
+        </w:rPr>
+        <w:t>pages/user/[id].js</w:t>
+      </w:r>
+      <w:r>
+        <w:t xml:space="preserve"> - The user details page with dynamic routing based on the user </w:t>
+      </w:r>
+      <w:proofErr w:type="gramStart"/>
+      <w:r>
+        <w:t>ID</w:t>
+      </w:r>
+      <w:proofErr w:type="gramEnd"/>
+    </w:p>
+    <w:p>
+      <w:pPr>
+        <w:numPr>
+          <w:ilvl w:val="0"/>
+          <w:numId w:val="3"/>
+        </w:numPr>
+      </w:pPr>
+      <w:r>
+        <w:rPr>
+          <w:b/>
+          <w:bCs/>
+        </w:rPr>
+        <w:t>pages/activity-feed.js</w:t>
+      </w:r>
+      <w:r>
+        <w:t xml:space="preserve"> - The real-time activity feed using </w:t>
+      </w:r>
+      <w:proofErr w:type="gramStart"/>
+      <w:r>
+        <w:t>SWR</w:t>
+      </w:r>
+      <w:proofErr w:type="gramEnd"/>
+    </w:p>
+    <w:p>
+      <w:pPr>
+        <w:numPr>
+          <w:ilvl w:val="0"/>
+          <w:numId w:val="3"/>
+        </w:numPr>
+      </w:pPr>
+      <w:r>
+        <w:rPr>
+          <w:b/>
+          <w:bCs/>
+        </w:rPr>
+        <w:t>pages/search.js</w:t>
+      </w:r>
+      <w:r>
+        <w:t xml:space="preserve"> - The user search page with real-time search results using </w:t>
+      </w:r>
+      <w:proofErr w:type="gramStart"/>
+      <w:r>
+        <w:t>SWR</w:t>
+      </w:r>
+      <w:proofErr w:type="gramEnd"/>
+    </w:p>
+    <w:p>
+      <w:pPr>
+        <w:numPr>
+          <w:ilvl w:val="0"/>
+          <w:numId w:val="3"/>
+        </w:numPr>
+      </w:pPr>
+      <w:r>
+        <w:rPr>
+          <w:b/>
+          <w:bCs/>
+        </w:rPr>
+        <w:t>pages/admin.js</w:t>
+      </w:r>
+      <w:r>
+        <w:t xml:space="preserve"> - The admin page for managing user roles, protected with </w:t>
+      </w:r>
+      <w:proofErr w:type="gramStart"/>
+      <w:r>
+        <w:t>authentication</w:t>
+      </w:r>
+      <w:proofErr w:type="gramEnd"/>
+    </w:p>
+    <w:p>
+      <w:pPr>
+        <w:numPr>
+          <w:ilvl w:val="0"/>
+          <w:numId w:val="3"/>
+        </w:numPr>
+      </w:pPr>
+      <w:r>
+        <w:rPr>
+          <w:b/>
+          <w:bCs/>
+        </w:rPr>
+        <w:t>components/UserList.js</w:t>
+      </w:r>
+      <w:r>
+        <w:t xml:space="preserve"> - The component for displaying the list of </w:t>
+      </w:r>
+      <w:proofErr w:type="gramStart"/>
+      <w:r>
+        <w:t>users</w:t>
+      </w:r>
+      <w:proofErr w:type="gramEnd"/>
+    </w:p>
+    <w:p>
+      <w:pPr>
+        <w:numPr>
+          <w:ilvl w:val="0"/>
+          <w:numId w:val="3"/>
+        </w:numPr>
+      </w:pPr>
+      <w:r>
+        <w:rPr>
+          <w:b/>
+          <w:bCs/>
+        </w:rPr>
+        <w:t>components/UserDetails.js</w:t>
+      </w:r>
+      <w:r>
+        <w:t xml:space="preserve"> - The component for displaying user </w:t>
+      </w:r>
+      <w:proofErr w:type="gramStart"/>
+      <w:r>
+        <w:t>details</w:t>
+      </w:r>
+      <w:proofErr w:type="gramEnd"/>
+    </w:p>
+    <w:p>
+      <w:pPr>
+        <w:numPr>
+          <w:ilvl w:val="0"/>
+          <w:numId w:val="3"/>
+        </w:numPr>
+      </w:pPr>
+      <w:r>
+        <w:rPr>
+          <w:b/>
+          <w:bCs/>
+        </w:rPr>
+        <w:t>components/ActivityFeed.js</w:t>
+      </w:r>
+      <w:r>
+        <w:t xml:space="preserve"> - The component for displaying the real-time activity </w:t>
+      </w:r>
+      <w:proofErr w:type="gramStart"/>
+      <w:r>
+        <w:t>feed</w:t>
+      </w:r>
+      <w:proofErr w:type="gramEnd"/>
+    </w:p>
+    <w:p>
+      <w:pPr>
+        <w:numPr>
+          <w:ilvl w:val="0"/>
+          <w:numId w:val="3"/>
+        </w:numPr>
+      </w:pPr>
+      <w:r>
+        <w:rPr>
+          <w:b/>
+          <w:bCs/>
+        </w:rPr>
+        <w:t>components/SearchBar.js</w:t>
+      </w:r>
+      <w:r>
+        <w:t xml:space="preserve"> - The component for the user search functionality</w:t>
+      </w:r>
+    </w:p>
+    <w:p>
+      <w:pPr>
+        <w:numPr>
+          <w:ilvl w:val="0"/>
+          <w:numId w:val="3"/>
+        </w:numPr>
+      </w:pPr>
+      <w:r>
+        <w:rPr>
+          <w:b/>
+          <w:bCs/>
+        </w:rPr>
+        <w:t>components/AdminPanel.js</w:t>
+      </w:r>
+      <w:r>
+        <w:t xml:space="preserve"> - The component for managing user </w:t>
+      </w:r>
+      <w:proofErr w:type="gramStart"/>
+      <w:r>
+        <w:t>roles</w:t>
+      </w:r>
+      <w:proofErr w:type="gramEnd"/>
+    </w:p>
+    <w:p>
+      <w:pPr>
+        <w:numPr>
+          <w:ilvl w:val="0"/>
+          <w:numId w:val="3"/>
+        </w:numPr>
+      </w:pPr>
+      <w:r>
+        <w:rPr>
+          <w:b/>
+          <w:bCs/>
+        </w:rPr>
+        <w:t>components/Layout.js</w:t>
+      </w:r>
+      <w:r>
+        <w:t xml:space="preserve"> - The layout component for the application, containing the header, footer, and any other shared </w:t>
+      </w:r>
+      <w:proofErr w:type="gramStart"/>
+      <w:r>
+        <w:t>elements</w:t>
+      </w:r>
+      <w:proofErr w:type="gramEnd"/>
+    </w:p>
+    <w:p>
+      <w:r>
+        <w:t xml:space="preserve">For fetching data, use </w:t>
+      </w:r>
+      <w:proofErr w:type="spellStart"/>
+      <w:r>
+        <w:rPr>
+          <w:b/>
+          <w:bCs/>
+        </w:rPr>
+        <w:t>getStaticProps</w:t>
+      </w:r>
+      <w:proofErr w:type="spellEnd"/>
+      <w:r>
+        <w:t xml:space="preserve"> for the homepage (SSG), </w:t>
+      </w:r>
+      <w:proofErr w:type="spellStart"/>
+      <w:r>
+        <w:rPr>
+          <w:b/>
+          <w:bCs/>
+        </w:rPr>
+        <w:t>getServerSideProps</w:t>
+      </w:r>
+      <w:proofErr w:type="spellEnd"/>
+      <w:r>
+        <w:t xml:space="preserve"> for the user details and admin pages (SSR), and SWR for the activity feed and search pages.</w:t>
+      </w:r>
+    </w:p>
+    <w:p>
+      <w:r>
+        <w:t>Remember to style your components using CSS modules, styled-</w:t>
+      </w:r>
+      <w:proofErr w:type="spellStart"/>
+      <w:r>
+        <w:t>jsx</w:t>
+      </w:r>
+      <w:proofErr w:type="spellEnd"/>
+      <w:r>
+        <w:t>, or styled-components, and implement client-side authentication for the admin page.</w:t>
+      </w:r>
+    </w:p>
+    <w:p>
+      <w:r>
+        <w:t>Once you have set up the application structure, you can create the required components and pages, fetch data using the appropriate methods, and style your application as per your preferences.</w:t>
+      </w:r>
+    </w:p>
+    <w:p/>
     <w:p/>
     <w:sectPr>
       <w:pgSz w:w="11906" w:h="16838"/>
@@ -322,6 +681,119 @@
 <file path=word/numbering.xml><?xml version="1.0" encoding="utf-8"?>
 <w:numbering xmlns:wpc="http://schemas.microsoft.com/office/word/2010/wordprocessingCanvas" xmlns:cx="http://schemas.microsoft.com/office/drawing/2014/chartex" xmlns:cx1="http://schemas.microsoft.com/office/drawing/2015/9/8/chartex" xmlns:cx2="http://schemas.microsoft.com/office/drawing/2015/10/21/chartex" xmlns:cx3="http://schemas.microsoft.com/office/drawing/2016/5/9/chartex" xmlns:cx4="http://schemas.microsoft.com/office/drawing/2016/5/10/chartex" xmlns:cx5="http://schemas.microsoft.com/office/drawing/2016/5/11/chartex" xmlns:cx6="http://schemas.microsoft.com/office/drawing/2016/5/12/chartex" xmlns:cx7="http://schemas.microsoft.com/office/drawing/2016/5/13/chartex" xmlns:cx8="http://schemas.microsoft.com/office/drawing/2016/5/14/chartex" xmlns:mc="http://schemas.openxmlformats.org/markup-compatibility/2006" xmlns:aink="http://schemas.microsoft.com/office/drawing/2016/ink" xmlns:am3d="http://schemas.microsoft.com/office/drawing/2017/model3d" xmlns:o="urn:schemas-microsoft-com:office:office" xmlns:oel="http://schemas.microsoft.com/office/2019/extlst" xmlns:r="http://schemas.openxmlformats.org/officeDocument/2006/relationships" xmlns:m="http://schemas.openxmlformats.org/officeDocument/2006/math" xmlns:v="urn:schemas-microsoft-com:vml" xmlns:wp14="http://schemas.microsoft.com/office/word/2010/wordprocessingDrawing" xmlns:wp="http://schemas.openxmlformats.org/drawingml/2006/wordprocessingDrawing" xmlns:w10="urn:schemas-microsoft-com:office:word" xmlns:w="http://schemas.openxmlformats.org/wordprocessingml/2006/main" xmlns:w14="http://schemas.microsoft.com/office/word/2010/wordml" xmlns:w15="http://schemas.microsoft.com/office/word/2012/wordml" xmlns:w16cex="http://schemas.microsoft.com/office/word/2018/wordml/cex" xmlns:w16cid="http://schemas.microsoft.com/office/word/2016/wordml/cid" xmlns:w16="http://schemas.microsoft.com/office/word/2018/wordml" xmlns:w16du="http://schemas.microsoft.com/office/word/2023/wordml/word16du" xmlns:w16sdtdh="http://schemas.microsoft.com/office/word/2020/wordml/sdtdatahash" xmlns:w16se="http://schemas.microsoft.com/office/word/2015/wordml/symex" xmlns:wpg="http://schemas.microsoft.com/office/word/2010/wordprocessingGroup" xmlns:wpi="http://schemas.microsoft.com/office/word/2010/wordprocessingInk" xmlns:wne="http://schemas.microsoft.com/office/word/2006/wordml" xmlns:wps="http://schemas.microsoft.com/office/word/2010/wordprocessingShape" mc:Ignorable="w14 w15 w16se w16cid w16 w16cex w16sdtdh wp14">
   <w:abstractNum w:abstractNumId="0" w15:restartNumberingAfterBreak="0">
+    <w:nsid w:val="2E663BA6"/>
+    <w:multiLevelType w:val="multilevel"/>
+    <w:tmpl w:val="39D65A24"/>
+    <w:lvl w:ilvl="0">
+      <w:start w:val="1"/>
+      <w:numFmt w:val="decimal"/>
+      <w:lvlText w:val="%1."/>
+      <w:lvlJc w:val="left"/>
+      <w:pPr>
+        <w:tabs>
+          <w:tab w:val="num" w:pos="720"/>
+        </w:tabs>
+        <w:ind w:left="720" w:hanging="360"/>
+      </w:pPr>
+    </w:lvl>
+    <w:lvl w:ilvl="1" w:tentative="1">
+      <w:start w:val="1"/>
+      <w:numFmt w:val="decimal"/>
+      <w:lvlText w:val="%2."/>
+      <w:lvlJc w:val="left"/>
+      <w:pPr>
+        <w:tabs>
+          <w:tab w:val="num" w:pos="1440"/>
+        </w:tabs>
+        <w:ind w:left="1440" w:hanging="360"/>
+      </w:pPr>
+    </w:lvl>
+    <w:lvl w:ilvl="2" w:tentative="1">
+      <w:start w:val="1"/>
+      <w:numFmt w:val="decimal"/>
+      <w:lvlText w:val="%3."/>
+      <w:lvlJc w:val="left"/>
+      <w:pPr>
+        <w:tabs>
+          <w:tab w:val="num" w:pos="2160"/>
+        </w:tabs>
+        <w:ind w:left="2160" w:hanging="360"/>
+      </w:pPr>
+    </w:lvl>
+    <w:lvl w:ilvl="3" w:tentative="1">
+      <w:start w:val="1"/>
+      <w:numFmt w:val="decimal"/>
+      <w:lvlText w:val="%4."/>
+      <w:lvlJc w:val="left"/>
+      <w:pPr>
+        <w:tabs>
+          <w:tab w:val="num" w:pos="2880"/>
+        </w:tabs>
+        <w:ind w:left="2880" w:hanging="360"/>
+      </w:pPr>
+    </w:lvl>
+    <w:lvl w:ilvl="4" w:tentative="1">
+      <w:start w:val="1"/>
+      <w:numFmt w:val="decimal"/>
+      <w:lvlText w:val="%5."/>
+      <w:lvlJc w:val="left"/>
+      <w:pPr>
+        <w:tabs>
+          <w:tab w:val="num" w:pos="3600"/>
+        </w:tabs>
+        <w:ind w:left="3600" w:hanging="360"/>
+      </w:pPr>
+    </w:lvl>
+    <w:lvl w:ilvl="5" w:tentative="1">
+      <w:start w:val="1"/>
+      <w:numFmt w:val="decimal"/>
+      <w:lvlText w:val="%6."/>
+      <w:lvlJc w:val="left"/>
+      <w:pPr>
+        <w:tabs>
+          <w:tab w:val="num" w:pos="4320"/>
+        </w:tabs>
+        <w:ind w:left="4320" w:hanging="360"/>
+      </w:pPr>
+    </w:lvl>
+    <w:lvl w:ilvl="6" w:tentative="1">
+      <w:start w:val="1"/>
+      <w:numFmt w:val="decimal"/>
+      <w:lvlText w:val="%7."/>
+      <w:lvlJc w:val="left"/>
+      <w:pPr>
+        <w:tabs>
+          <w:tab w:val="num" w:pos="5040"/>
+        </w:tabs>
+        <w:ind w:left="5040" w:hanging="360"/>
+      </w:pPr>
+    </w:lvl>
+    <w:lvl w:ilvl="7" w:tentative="1">
+      <w:start w:val="1"/>
+      <w:numFmt w:val="decimal"/>
+      <w:lvlText w:val="%8."/>
+      <w:lvlJc w:val="left"/>
+      <w:pPr>
+        <w:tabs>
+          <w:tab w:val="num" w:pos="5760"/>
+        </w:tabs>
+        <w:ind w:left="5760" w:hanging="360"/>
+      </w:pPr>
+    </w:lvl>
+    <w:lvl w:ilvl="8" w:tentative="1">
+      <w:start w:val="1"/>
+      <w:numFmt w:val="decimal"/>
+      <w:lvlText w:val="%9."/>
+      <w:lvlJc w:val="left"/>
+      <w:pPr>
+        <w:tabs>
+          <w:tab w:val="num" w:pos="6480"/>
+        </w:tabs>
+        <w:ind w:left="6480" w:hanging="360"/>
+      </w:pPr>
+    </w:lvl>
+  </w:abstractNum>
+  <w:abstractNum w:abstractNumId="1" w15:restartNumberingAfterBreak="0">
     <w:nsid w:val="4E222C24"/>
     <w:multiLevelType w:val="multilevel"/>
     <w:tmpl w:val="1D14E558"/>
@@ -434,7 +906,7 @@
       </w:pPr>
     </w:lvl>
   </w:abstractNum>
-  <w:abstractNum w:abstractNumId="1" w15:restartNumberingAfterBreak="0">
+  <w:abstractNum w:abstractNumId="2" w15:restartNumberingAfterBreak="0">
     <w:nsid w:val="4E6125F7"/>
     <w:multiLevelType w:val="multilevel"/>
     <w:tmpl w:val="3774DDC8"/>
@@ -548,10 +1020,13 @@
     </w:lvl>
   </w:abstractNum>
   <w:num w:numId="1" w16cid:durableId="1607301472">
-    <w:abstractNumId w:val="0"/>
+    <w:abstractNumId w:val="1"/>
   </w:num>
   <w:num w:numId="2" w16cid:durableId="509754678">
-    <w:abstractNumId w:val="1"/>
+    <w:abstractNumId w:val="2"/>
+  </w:num>
+  <w:num w:numId="3" w16cid:durableId="1175144210">
+    <w:abstractNumId w:val="0"/>
   </w:num>
 </w:numbering>
 </file>

</xml_diff>